<commit_message>
add processor scheduling section
</commit_message>
<xml_diff>
--- a/Week1_Fundamentals_Hardware/Week1_BasicDistSystem.docx
+++ b/Week1_Fundamentals_Hardware/Week1_BasicDistSystem.docx
@@ -10,7 +10,7 @@
     <w:p/>
     <w:p>
       <w:pPr>
-        <w:pStyle w:val="Title"/>
+        <w:pStyle w:val="Heading1"/>
       </w:pPr>
       <w:r>
         <w:t xml:space="preserve">Section 1: Week </w:t>
@@ -22,8 +22,10 @@
         <w:t xml:space="preserve">: </w:t>
       </w:r>
       <w:r>
-        <w:t>Basic Distributed System</w:t>
-      </w:r>
+        <w:t>Distributed System Structure</w:t>
+      </w:r>
+      <w:bookmarkStart w:id="0" w:name="_GoBack"/>
+      <w:bookmarkEnd w:id="0"/>
     </w:p>
     <w:p>
       <w:pPr>
@@ -1207,8 +1209,6 @@
       <w:r>
         <w:t xml:space="preserve"> apply compensation strategies for any failures.</w:t>
       </w:r>
-      <w:bookmarkStart w:id="0" w:name="_GoBack"/>
-      <w:bookmarkEnd w:id="0"/>
     </w:p>
     <w:p>
       <w:r>
@@ -2779,7 +2779,7 @@
 </file>
 
 <file path=customXml/itemProps1.xml><?xml version="1.0" encoding="utf-8"?>
-<ds:datastoreItem xmlns:ds="http://schemas.openxmlformats.org/officeDocument/2006/customXml" ds:itemID="{F19EDEAD-B16A-4FC0-8639-D96FFA24271A}">
+<ds:datastoreItem xmlns:ds="http://schemas.openxmlformats.org/officeDocument/2006/customXml" ds:itemID="{780E05DF-D67C-4F1E-A981-477420A954E1}">
   <ds:schemaRefs>
     <ds:schemaRef ds:uri="http://schemas.openxmlformats.org/officeDocument/2006/bibliography"/>
   </ds:schemaRefs>

</xml_diff>